<commit_message>
adding to Home page and fixing navigations
</commit_message>
<xml_diff>
--- a/D590-Final Report.docx
+++ b/D590-Final Report.docx
@@ -89,6 +89,13 @@
         </w:rPr>
         <w:t>Jacob</w:t>
       </w:r>
+      <w:r>
+        <w:rPr>
+          <w:sz w:val="28"/>
+          <w:szCs w:val="28"/>
+        </w:rPr>
+        <w:t xml:space="preserve"> Shaw</w:t>
+      </w:r>
     </w:p>
     <w:p>
       <w:pPr>
@@ -222,18 +229,40 @@
       <w:pPr>
         <w:ind w:left="720"/>
       </w:pPr>
-    </w:p>
-    <w:p>
-      <w:pPr>
-        <w:rPr>
-          <w:b/>
-          <w:bCs/>
-          <w:sz w:val="28"/>
-          <w:szCs w:val="28"/>
-          <w:u w:val="single"/>
-        </w:rPr>
-      </w:pPr>
-      <w:proofErr w:type="gramStart"/>
+      <w:r>
+        <w:t xml:space="preserve">Our app was created using the python streamlit application. We have a three page app. </w:t>
+      </w:r>
+      <w:r>
+        <w:br/>
+        <w:t>1. Home Page</w:t>
+      </w:r>
+    </w:p>
+    <w:p>
+      <w:pPr>
+        <w:ind w:left="720"/>
+      </w:pPr>
+      <w:r>
+        <w:t>2. EDA Page: Displays a portion of our EDA for the project conducted during Part 2</w:t>
+      </w:r>
+    </w:p>
+    <w:p>
+      <w:pPr>
+        <w:ind w:left="720"/>
+      </w:pPr>
+      <w:r>
+        <w:t>3. Interactive: This allows a user to give inputs to receive a predicted price using our Linear Regression Model (Best Model)</w:t>
+      </w:r>
+    </w:p>
+    <w:p>
+      <w:pPr>
+        <w:rPr>
+          <w:b/>
+          <w:bCs/>
+          <w:sz w:val="28"/>
+          <w:szCs w:val="28"/>
+          <w:u w:val="single"/>
+        </w:rPr>
+      </w:pPr>
       <w:r>
         <w:rPr>
           <w:b/>
@@ -254,7 +283,6 @@
         </w:rPr>
         <w:t>:</w:t>
       </w:r>
-      <w:proofErr w:type="gramEnd"/>
     </w:p>
     <w:p>
       <w:pPr>
@@ -294,20 +322,8 @@
           <w:szCs w:val="28"/>
           <w:u w:val="single"/>
         </w:rPr>
-        <w:t xml:space="preserve">pp and link to </w:t>
-      </w:r>
-      <w:proofErr w:type="spellStart"/>
-      <w:r>
-        <w:rPr>
-          <w:b/>
-          <w:bCs/>
-          <w:sz w:val="28"/>
-          <w:szCs w:val="28"/>
-          <w:u w:val="single"/>
-        </w:rPr>
-        <w:t>github</w:t>
-      </w:r>
-      <w:proofErr w:type="spellEnd"/>
+        <w:t>pp and link to github</w:t>
+      </w:r>
       <w:r>
         <w:rPr>
           <w:b/>
@@ -373,20 +389,10 @@
         <w:t xml:space="preserve"> in running visualizations</w:t>
       </w:r>
       <w:r>
-        <w:t xml:space="preserve"> directly with </w:t>
-      </w:r>
-      <w:proofErr w:type="spellStart"/>
-      <w:r>
-        <w:t>streamlit</w:t>
-      </w:r>
-      <w:proofErr w:type="spellEnd"/>
-      <w:r>
-        <w:t>.</w:t>
-      </w:r>
-    </w:p>
-    <w:p>
-      <w:proofErr w:type="spellStart"/>
-      <w:proofErr w:type="gramStart"/>
+        <w:t xml:space="preserve"> directly with streamlit.</w:t>
+      </w:r>
+    </w:p>
+    <w:p>
       <w:r>
         <w:rPr>
           <w:b/>
@@ -401,28 +407,7 @@
         <w:t>:</w:t>
       </w:r>
       <w:r>
-        <w:t>Note</w:t>
-      </w:r>
-      <w:proofErr w:type="spellEnd"/>
-      <w:proofErr w:type="gramEnd"/>
-      <w:r>
-        <w:t>- cite resources that were used to build the app (including using copilot/</w:t>
-      </w:r>
-      <w:proofErr w:type="spellStart"/>
-      <w:r>
-        <w:t>chatgpt</w:t>
-      </w:r>
-      <w:proofErr w:type="spellEnd"/>
-      <w:r>
-        <w:t>/</w:t>
-      </w:r>
-      <w:proofErr w:type="spellStart"/>
-      <w:r>
-        <w:t>gemini</w:t>
-      </w:r>
-      <w:proofErr w:type="spellEnd"/>
-      <w:r>
-        <w:t xml:space="preserve"> or other tools to help debug and optimize)</w:t>
+        <w:t>Note- cite resources that were used to build the app (including using copilot/chatgpt/gemini or other tools to help debug and optimize)</w:t>
       </w:r>
       <w:r>
         <w:t>.</w:t>

</xml_diff>

<commit_message>
adding text to the final report
</commit_message>
<xml_diff>
--- a/D590-Final Report.docx
+++ b/D590-Final Report.docx
@@ -230,7 +230,23 @@
         <w:ind w:left="720"/>
       </w:pPr>
       <w:r>
-        <w:t xml:space="preserve">Our app was created using the python streamlit application. We have a three page app. </w:t>
+        <w:t xml:space="preserve">Our app was created using the python </w:t>
+      </w:r>
+      <w:proofErr w:type="spellStart"/>
+      <w:r>
+        <w:t>streamlit</w:t>
+      </w:r>
+      <w:proofErr w:type="spellEnd"/>
+      <w:r>
+        <w:t xml:space="preserve"> application. We have a </w:t>
+      </w:r>
+      <w:proofErr w:type="gramStart"/>
+      <w:r>
+        <w:t>three page</w:t>
+      </w:r>
+      <w:proofErr w:type="gramEnd"/>
+      <w:r>
+        <w:t xml:space="preserve"> app. </w:t>
       </w:r>
       <w:r>
         <w:br/>
@@ -255,6 +271,14 @@
     </w:p>
     <w:p>
       <w:pPr>
+        <w:ind w:left="720"/>
+      </w:pPr>
+      <w:r>
+        <w:t xml:space="preserve">4. The code was built using a GitHub repo where each team member contributed to their branch which was eventually merged to the main branch. </w:t>
+      </w:r>
+    </w:p>
+    <w:p>
+      <w:pPr>
         <w:rPr>
           <w:b/>
           <w:bCs/>
@@ -271,8 +295,57 @@
           <w:szCs w:val="28"/>
           <w:u w:val="single"/>
         </w:rPr>
-        <w:t xml:space="preserve">Functionalities </w:t>
-      </w:r>
+        <w:t>Functionalities:</w:t>
+      </w:r>
+    </w:p>
+    <w:p>
+      <w:r>
+        <w:t>The app shows a comprehensive view of our model to predict house prices</w:t>
+      </w:r>
+    </w:p>
+    <w:p>
+      <w:pPr>
+        <w:pStyle w:val="ListParagraph"/>
+        <w:numPr>
+          <w:ilvl w:val="0"/>
+          <w:numId w:val="3"/>
+        </w:numPr>
+      </w:pPr>
+      <w:r>
+        <w:t xml:space="preserve">EDA – It shows an EDA page to showcase a summary about some key charts (scatterplot and histogram) and their analysis </w:t>
+      </w:r>
+    </w:p>
+    <w:p>
+      <w:pPr>
+        <w:pStyle w:val="ListParagraph"/>
+        <w:numPr>
+          <w:ilvl w:val="0"/>
+          <w:numId w:val="3"/>
+        </w:numPr>
+      </w:pPr>
+      <w:r>
+        <w:t xml:space="preserve">Interactive – Lets the end user input some feature variables and to view the predicted house prices based on their inputs </w:t>
+      </w:r>
+    </w:p>
+    <w:p>
+      <w:pPr>
+        <w:pStyle w:val="ListParagraph"/>
+        <w:numPr>
+          <w:ilvl w:val="0"/>
+          <w:numId w:val="3"/>
+        </w:numPr>
+      </w:pPr>
+      <w:r>
+        <w:t>Model choice – Linear regression is a simple model that can be leveraged to predict house prices and establish the relationship between key input variables and the predicted house price.</w:t>
+      </w:r>
+    </w:p>
+    <w:p>
+      <w:pPr>
+        <w:rPr>
+          <w:sz w:val="28"/>
+          <w:szCs w:val="28"/>
+        </w:rPr>
+      </w:pPr>
       <w:r>
         <w:rPr>
           <w:b/>
@@ -281,29 +354,8 @@
           <w:szCs w:val="28"/>
           <w:u w:val="single"/>
         </w:rPr>
-        <w:t>:</w:t>
-      </w:r>
-    </w:p>
-    <w:p>
-      <w:pPr>
-        <w:pStyle w:val="ListParagraph"/>
-      </w:pPr>
-    </w:p>
-    <w:p>
-      <w:pPr>
-        <w:rPr>
-          <w:sz w:val="28"/>
-          <w:szCs w:val="28"/>
-        </w:rPr>
-      </w:pPr>
-    </w:p>
-    <w:p>
-      <w:pPr>
-        <w:rPr>
-          <w:sz w:val="28"/>
-          <w:szCs w:val="28"/>
-        </w:rPr>
-      </w:pPr>
+        <w:t>A</w:t>
+      </w:r>
       <w:r>
         <w:rPr>
           <w:b/>
@@ -312,8 +364,9 @@
           <w:szCs w:val="28"/>
           <w:u w:val="single"/>
         </w:rPr>
-        <w:t>A</w:t>
-      </w:r>
+        <w:t xml:space="preserve">pp and link to </w:t>
+      </w:r>
+      <w:proofErr w:type="spellStart"/>
       <w:r>
         <w:rPr>
           <w:b/>
@@ -322,8 +375,9 @@
           <w:szCs w:val="28"/>
           <w:u w:val="single"/>
         </w:rPr>
-        <w:t>pp and link to github</w:t>
-      </w:r>
+        <w:t>github</w:t>
+      </w:r>
+      <w:proofErr w:type="spellEnd"/>
       <w:r>
         <w:rPr>
           <w:b/>
@@ -380,6 +434,7 @@
         <w:ind w:left="720"/>
       </w:pPr>
       <w:r>
+        <w:lastRenderedPageBreak/>
         <w:t xml:space="preserve">We faced </w:t>
       </w:r>
       <w:r>
@@ -389,10 +444,20 @@
         <w:t xml:space="preserve"> in running visualizations</w:t>
       </w:r>
       <w:r>
-        <w:t xml:space="preserve"> directly with streamlit.</w:t>
-      </w:r>
-    </w:p>
-    <w:p>
+        <w:t xml:space="preserve"> directly with </w:t>
+      </w:r>
+      <w:proofErr w:type="spellStart"/>
+      <w:r>
+        <w:t>streamlit</w:t>
+      </w:r>
+      <w:proofErr w:type="spellEnd"/>
+      <w:r>
+        <w:t>.</w:t>
+      </w:r>
+    </w:p>
+    <w:p>
+      <w:proofErr w:type="spellStart"/>
+      <w:proofErr w:type="gramStart"/>
       <w:r>
         <w:rPr>
           <w:b/>
@@ -407,7 +472,28 @@
         <w:t>:</w:t>
       </w:r>
       <w:r>
-        <w:t>Note- cite resources that were used to build the app (including using copilot/chatgpt/gemini or other tools to help debug and optimize)</w:t>
+        <w:t>Note</w:t>
+      </w:r>
+      <w:proofErr w:type="spellEnd"/>
+      <w:proofErr w:type="gramEnd"/>
+      <w:r>
+        <w:t>- cite resources that were used to build the app (including using copilot/</w:t>
+      </w:r>
+      <w:proofErr w:type="spellStart"/>
+      <w:r>
+        <w:t>chatgpt</w:t>
+      </w:r>
+      <w:proofErr w:type="spellEnd"/>
+      <w:r>
+        <w:t>/</w:t>
+      </w:r>
+      <w:proofErr w:type="spellStart"/>
+      <w:r>
+        <w:t>gemini</w:t>
+      </w:r>
+      <w:proofErr w:type="spellEnd"/>
+      <w:r>
+        <w:t xml:space="preserve"> or other tools to help debug and optimize)</w:t>
       </w:r>
       <w:r>
         <w:t>.</w:t>
@@ -657,11 +743,103 @@
       </w:pPr>
     </w:lvl>
   </w:abstractNum>
+  <w:abstractNum w:abstractNumId="2" w15:restartNumberingAfterBreak="0">
+    <w:nsid w:val="375E5188"/>
+    <w:multiLevelType w:val="hybridMultilevel"/>
+    <w:tmpl w:val="DACC7828"/>
+    <w:lvl w:ilvl="0" w:tplc="DD021B2C">
+      <w:start w:val="1"/>
+      <w:numFmt w:val="decimal"/>
+      <w:lvlText w:val="%1."/>
+      <w:lvlJc w:val="left"/>
+      <w:pPr>
+        <w:ind w:left="1080" w:hanging="360"/>
+      </w:pPr>
+      <w:rPr>
+        <w:rFonts w:hint="default"/>
+      </w:rPr>
+    </w:lvl>
+    <w:lvl w:ilvl="1" w:tplc="04090019" w:tentative="1">
+      <w:start w:val="1"/>
+      <w:numFmt w:val="lowerLetter"/>
+      <w:lvlText w:val="%2."/>
+      <w:lvlJc w:val="left"/>
+      <w:pPr>
+        <w:ind w:left="1800" w:hanging="360"/>
+      </w:pPr>
+    </w:lvl>
+    <w:lvl w:ilvl="2" w:tplc="0409001B" w:tentative="1">
+      <w:start w:val="1"/>
+      <w:numFmt w:val="lowerRoman"/>
+      <w:lvlText w:val="%3."/>
+      <w:lvlJc w:val="right"/>
+      <w:pPr>
+        <w:ind w:left="2520" w:hanging="180"/>
+      </w:pPr>
+    </w:lvl>
+    <w:lvl w:ilvl="3" w:tplc="0409000F" w:tentative="1">
+      <w:start w:val="1"/>
+      <w:numFmt w:val="decimal"/>
+      <w:lvlText w:val="%4."/>
+      <w:lvlJc w:val="left"/>
+      <w:pPr>
+        <w:ind w:left="3240" w:hanging="360"/>
+      </w:pPr>
+    </w:lvl>
+    <w:lvl w:ilvl="4" w:tplc="04090019" w:tentative="1">
+      <w:start w:val="1"/>
+      <w:numFmt w:val="lowerLetter"/>
+      <w:lvlText w:val="%5."/>
+      <w:lvlJc w:val="left"/>
+      <w:pPr>
+        <w:ind w:left="3960" w:hanging="360"/>
+      </w:pPr>
+    </w:lvl>
+    <w:lvl w:ilvl="5" w:tplc="0409001B" w:tentative="1">
+      <w:start w:val="1"/>
+      <w:numFmt w:val="lowerRoman"/>
+      <w:lvlText w:val="%6."/>
+      <w:lvlJc w:val="right"/>
+      <w:pPr>
+        <w:ind w:left="4680" w:hanging="180"/>
+      </w:pPr>
+    </w:lvl>
+    <w:lvl w:ilvl="6" w:tplc="0409000F" w:tentative="1">
+      <w:start w:val="1"/>
+      <w:numFmt w:val="decimal"/>
+      <w:lvlText w:val="%7."/>
+      <w:lvlJc w:val="left"/>
+      <w:pPr>
+        <w:ind w:left="5400" w:hanging="360"/>
+      </w:pPr>
+    </w:lvl>
+    <w:lvl w:ilvl="7" w:tplc="04090019" w:tentative="1">
+      <w:start w:val="1"/>
+      <w:numFmt w:val="lowerLetter"/>
+      <w:lvlText w:val="%8."/>
+      <w:lvlJc w:val="left"/>
+      <w:pPr>
+        <w:ind w:left="6120" w:hanging="360"/>
+      </w:pPr>
+    </w:lvl>
+    <w:lvl w:ilvl="8" w:tplc="0409001B" w:tentative="1">
+      <w:start w:val="1"/>
+      <w:numFmt w:val="lowerRoman"/>
+      <w:lvlText w:val="%9."/>
+      <w:lvlJc w:val="right"/>
+      <w:pPr>
+        <w:ind w:left="6840" w:hanging="180"/>
+      </w:pPr>
+    </w:lvl>
+  </w:abstractNum>
   <w:num w:numId="1" w16cid:durableId="162017983">
     <w:abstractNumId w:val="0"/>
   </w:num>
   <w:num w:numId="2" w16cid:durableId="1427922671">
     <w:abstractNumId w:val="1"/>
+  </w:num>
+  <w:num w:numId="3" w16cid:durableId="106971679">
+    <w:abstractNumId w:val="2"/>
   </w:num>
 </w:numbering>
 </file>
@@ -1269,7 +1447,6 @@
   <w:style w:type="character" w:default="1" w:styleId="DefaultParagraphFont">
     <w:name w:val="Default Paragraph Font"/>
     <w:uiPriority w:val="1"/>
-    <w:semiHidden/>
     <w:unhideWhenUsed/>
   </w:style>
   <w:style w:type="table" w:default="1" w:styleId="TableNormal">

</xml_diff>

<commit_message>
refining final report doc
</commit_message>
<xml_diff>
--- a/D590-Final Report.docx
+++ b/D590-Final Report.docx
@@ -192,8 +192,13 @@
       <w:r>
         <w:t xml:space="preserve">features </w:t>
       </w:r>
-      <w:r>
-        <w:t>i.e area, no. of bathrooms, n</w:t>
+      <w:proofErr w:type="spellStart"/>
+      <w:r>
+        <w:t>i.e</w:t>
+      </w:r>
+      <w:proofErr w:type="spellEnd"/>
+      <w:r>
+        <w:t xml:space="preserve"> area, no. of bathrooms, n</w:t>
       </w:r>
       <w:r>
         <w:t xml:space="preserve">umber </w:t>
@@ -348,7 +353,15 @@
     </w:p>
     <w:p>
       <w:r>
-        <w:t xml:space="preserve">Our app was created using the python streamlit application. We have a </w:t>
+        <w:t xml:space="preserve">Our app was created using the python </w:t>
+      </w:r>
+      <w:proofErr w:type="spellStart"/>
+      <w:r>
+        <w:t>streamlit</w:t>
+      </w:r>
+      <w:proofErr w:type="spellEnd"/>
+      <w:r>
+        <w:t xml:space="preserve"> application. We have a </w:t>
       </w:r>
       <w:r>
         <w:t>three-page</w:t>
@@ -505,9 +518,11 @@
         </w:rPr>
         <w:t xml:space="preserve"> </w:t>
       </w:r>
+      <w:proofErr w:type="spellStart"/>
       <w:r>
         <w:t>Streamlit</w:t>
       </w:r>
+      <w:proofErr w:type="spellEnd"/>
     </w:p>
     <w:p>
       <w:pPr>
@@ -818,9 +833,11 @@
       <w:r>
         <w:t xml:space="preserve"> directly with </w:t>
       </w:r>
+      <w:proofErr w:type="spellStart"/>
       <w:r>
         <w:t>Streamlit</w:t>
       </w:r>
+      <w:proofErr w:type="spellEnd"/>
       <w:r>
         <w:t>.</w:t>
       </w:r>
@@ -884,6 +901,9 @@
       <w:r>
         <w:t>Arya Sachar:</w:t>
       </w:r>
+      <w:r>
+        <w:t xml:space="preserve"> Refined EDA with preprocessed images and comments.</w:t>
+      </w:r>
     </w:p>
     <w:p>
       <w:r>
@@ -936,31 +956,33 @@
       <w:r>
         <w:t xml:space="preserve"> </w:t>
       </w:r>
-      <w:r>
-        <w:t>Note- cite resources that were used to build the app (including using copilot/chatgpt/gemini or other tools to help debug and optimize)</w:t>
-      </w:r>
-      <w:r>
-        <w:t>.</w:t>
-      </w:r>
-    </w:p>
-    <w:p>
-      <w:r>
-        <w:rPr>
-          <w:b/>
-          <w:bCs/>
-        </w:rPr>
-        <w:lastRenderedPageBreak/>
+    </w:p>
+    <w:p>
+      <w:r>
+        <w:rPr>
+          <w:b/>
+          <w:bCs/>
+        </w:rPr>
         <w:t>Yantra, K.</w:t>
       </w:r>
       <w:r>
         <w:t xml:space="preserve"> (n.d.). </w:t>
       </w:r>
+      <w:proofErr w:type="spellStart"/>
       <w:r>
         <w:rPr>
           <w:i/>
           <w:iCs/>
         </w:rPr>
-        <w:t>Streamlit widgets: Revolutionize your data science and machine learning interfaces</w:t>
+        <w:t>Streamlit</w:t>
+      </w:r>
+      <w:proofErr w:type="spellEnd"/>
+      <w:r>
+        <w:rPr>
+          <w:i/>
+          <w:iCs/>
+        </w:rPr>
+        <w:t xml:space="preserve"> widgets: Revolutionize your data science and machine learning interfaces</w:t>
       </w:r>
       <w:r>
         <w:t xml:space="preserve"> [Video]. YouTube. </w:t>

</xml_diff>